<commit_message>
initial migration db fix
</commit_message>
<xml_diff>
--- a/utility/DB_design.docx
+++ b/utility/DB_design.docx
@@ -346,7 +346,7 @@
         <w:tblLook w:val="04A0" w:firstRow="1" w:lastRow="0" w:firstColumn="1" w:lastColumn="0" w:noHBand="0" w:noVBand="1"/>
       </w:tblPr>
       <w:tblGrid>
-        <w:gridCol w:w="1985"/>
+        <w:gridCol w:w="2162"/>
         <w:gridCol w:w="1417"/>
         <w:gridCol w:w="4111"/>
       </w:tblGrid>
@@ -475,7 +475,7 @@
                 <w:szCs w:val="28"/>
                 <w:u w:val="single"/>
               </w:rPr>
-              <w:t>username</w:t>
+              <w:t>Chat_Id</w:t>
             </w:r>
           </w:p>
         </w:tc>
@@ -496,6 +496,216 @@
                 <w:sz w:val="28"/>
                 <w:szCs w:val="28"/>
               </w:rPr>
+              <w:t>Integer</w:t>
+            </w:r>
+          </w:p>
+        </w:tc>
+        <w:tc>
+          <w:tcPr>
+            <w:tcW w:w="4111" w:type="dxa"/>
+          </w:tcPr>
+          <w:p>
+            <w:pPr>
+              <w:jc w:val="center"/>
+              <w:rPr>
+                <w:sz w:val="28"/>
+                <w:szCs w:val="28"/>
+              </w:rPr>
+            </w:pPr>
+            <w:r>
+              <w:rPr>
+                <w:sz w:val="28"/>
+                <w:szCs w:val="28"/>
+              </w:rPr>
+              <w:t>Primary Key</w:t>
+            </w:r>
+          </w:p>
+        </w:tc>
+      </w:tr>
+      <w:tr>
+        <w:tc>
+          <w:tcPr>
+            <w:tcW w:w="1985" w:type="dxa"/>
+          </w:tcPr>
+          <w:p>
+            <w:pPr>
+              <w:jc w:val="center"/>
+              <w:rPr>
+                <w:sz w:val="28"/>
+                <w:szCs w:val="28"/>
+                <w:u w:val="single"/>
+              </w:rPr>
+            </w:pPr>
+            <w:r>
+              <w:rPr>
+                <w:sz w:val="28"/>
+                <w:szCs w:val="28"/>
+                <w:u w:val="single"/>
+              </w:rPr>
+              <w:t>poll</w:t>
+            </w:r>
+            <w:r>
+              <w:rPr>
+                <w:sz w:val="28"/>
+                <w:szCs w:val="28"/>
+                <w:u w:val="single"/>
+              </w:rPr>
+              <w:t>_</w:t>
+            </w:r>
+            <w:r>
+              <w:rPr>
+                <w:sz w:val="28"/>
+                <w:szCs w:val="28"/>
+                <w:u w:val="single"/>
+              </w:rPr>
+              <w:t>id</w:t>
+            </w:r>
+          </w:p>
+        </w:tc>
+        <w:tc>
+          <w:tcPr>
+            <w:tcW w:w="1417" w:type="dxa"/>
+          </w:tcPr>
+          <w:p>
+            <w:pPr>
+              <w:jc w:val="center"/>
+              <w:rPr>
+                <w:sz w:val="28"/>
+                <w:szCs w:val="28"/>
+              </w:rPr>
+            </w:pPr>
+            <w:r>
+              <w:rPr>
+                <w:sz w:val="28"/>
+                <w:szCs w:val="28"/>
+              </w:rPr>
+              <w:t>Integer</w:t>
+            </w:r>
+          </w:p>
+        </w:tc>
+        <w:tc>
+          <w:tcPr>
+            <w:tcW w:w="4111" w:type="dxa"/>
+          </w:tcPr>
+          <w:p>
+            <w:pPr>
+              <w:jc w:val="center"/>
+              <w:rPr>
+                <w:sz w:val="28"/>
+                <w:szCs w:val="28"/>
+              </w:rPr>
+            </w:pPr>
+            <w:r>
+              <w:rPr>
+                <w:sz w:val="28"/>
+                <w:szCs w:val="28"/>
+              </w:rPr>
+              <w:t>Primary Key, FK of Polls</w:t>
+            </w:r>
+          </w:p>
+        </w:tc>
+      </w:tr>
+      <w:tr>
+        <w:tc>
+          <w:tcPr>
+            <w:tcW w:w="1985" w:type="dxa"/>
+          </w:tcPr>
+          <w:p>
+            <w:pPr>
+              <w:jc w:val="center"/>
+              <w:rPr>
+                <w:sz w:val="28"/>
+                <w:szCs w:val="28"/>
+                <w:u w:val="single"/>
+              </w:rPr>
+            </w:pPr>
+            <w:r>
+              <w:rPr>
+                <w:sz w:val="28"/>
+                <w:szCs w:val="28"/>
+                <w:u w:val="single"/>
+              </w:rPr>
+              <w:t>Telegram_bot_id</w:t>
+            </w:r>
+          </w:p>
+        </w:tc>
+        <w:tc>
+          <w:tcPr>
+            <w:tcW w:w="1417" w:type="dxa"/>
+          </w:tcPr>
+          <w:p>
+            <w:pPr>
+              <w:jc w:val="center"/>
+              <w:rPr>
+                <w:sz w:val="28"/>
+                <w:szCs w:val="28"/>
+              </w:rPr>
+            </w:pPr>
+            <w:r>
+              <w:rPr>
+                <w:sz w:val="28"/>
+                <w:szCs w:val="28"/>
+              </w:rPr>
+              <w:t>Integer</w:t>
+            </w:r>
+          </w:p>
+        </w:tc>
+        <w:tc>
+          <w:tcPr>
+            <w:tcW w:w="4111" w:type="dxa"/>
+          </w:tcPr>
+          <w:p>
+            <w:pPr>
+              <w:jc w:val="center"/>
+              <w:rPr>
+                <w:sz w:val="28"/>
+                <w:szCs w:val="28"/>
+              </w:rPr>
+            </w:pPr>
+          </w:p>
+        </w:tc>
+      </w:tr>
+      <w:tr>
+        <w:tc>
+          <w:tcPr>
+            <w:tcW w:w="1985" w:type="dxa"/>
+          </w:tcPr>
+          <w:p>
+            <w:pPr>
+              <w:jc w:val="center"/>
+              <w:rPr>
+                <w:sz w:val="28"/>
+                <w:szCs w:val="28"/>
+                <w:u w:val="single"/>
+              </w:rPr>
+            </w:pPr>
+            <w:r>
+              <w:rPr>
+                <w:sz w:val="28"/>
+                <w:szCs w:val="28"/>
+                <w:u w:val="single"/>
+              </w:rPr>
+              <w:t>question</w:t>
+            </w:r>
+          </w:p>
+        </w:tc>
+        <w:tc>
+          <w:tcPr>
+            <w:tcW w:w="1417" w:type="dxa"/>
+          </w:tcPr>
+          <w:p>
+            <w:pPr>
+              <w:jc w:val="center"/>
+              <w:rPr>
+                <w:sz w:val="28"/>
+                <w:szCs w:val="28"/>
+              </w:rPr>
+            </w:pPr>
+            <w:r>
+              <w:rPr>
+                <w:sz w:val="28"/>
+                <w:szCs w:val="28"/>
+              </w:rPr>
               <w:t>String</w:t>
             </w:r>
           </w:p>
@@ -517,7 +727,7 @@
                 <w:sz w:val="28"/>
                 <w:szCs w:val="28"/>
               </w:rPr>
-              <w:t>Primary Key, FK of Users</w:t>
+              <w:t>Not Null</w:t>
             </w:r>
           </w:p>
         </w:tc>
@@ -542,23 +752,15 @@
                 <w:szCs w:val="28"/>
                 <w:u w:val="single"/>
               </w:rPr>
-              <w:t>poll</w:t>
-            </w:r>
-            <w:r>
-              <w:rPr>
-                <w:sz w:val="28"/>
-                <w:szCs w:val="28"/>
-                <w:u w:val="single"/>
-              </w:rPr>
-              <w:t>_</w:t>
-            </w:r>
-            <w:r>
-              <w:rPr>
-                <w:sz w:val="28"/>
-                <w:szCs w:val="28"/>
-                <w:u w:val="single"/>
-              </w:rPr>
-              <w:t>id</w:t>
+              <w:t>answer_</w:t>
+            </w:r>
+            <w:r>
+              <w:rPr>
+                <w:sz w:val="28"/>
+                <w:szCs w:val="28"/>
+                <w:u w:val="single"/>
+              </w:rPr>
+              <w:t>str</w:t>
             </w:r>
           </w:p>
         </w:tc>
@@ -579,7 +781,7 @@
                 <w:sz w:val="28"/>
                 <w:szCs w:val="28"/>
               </w:rPr>
-              <w:t>Integer</w:t>
+              <w:t>String</w:t>
             </w:r>
           </w:p>
         </w:tc>
@@ -600,150 +802,8 @@
                 <w:sz w:val="28"/>
                 <w:szCs w:val="28"/>
               </w:rPr>
-              <w:t>Primary Key, FK of Polls</w:t>
-            </w:r>
-          </w:p>
-        </w:tc>
-      </w:tr>
-      <w:tr>
-        <w:tc>
-          <w:tcPr>
-            <w:tcW w:w="1985" w:type="dxa"/>
-          </w:tcPr>
-          <w:p>
-            <w:pPr>
-              <w:jc w:val="center"/>
-              <w:rPr>
-                <w:sz w:val="28"/>
-                <w:szCs w:val="28"/>
-                <w:u w:val="single"/>
-              </w:rPr>
-            </w:pPr>
-            <w:r>
-              <w:rPr>
-                <w:sz w:val="28"/>
-                <w:szCs w:val="28"/>
-                <w:u w:val="single"/>
-              </w:rPr>
-              <w:t>question_id</w:t>
-            </w:r>
-          </w:p>
-        </w:tc>
-        <w:tc>
-          <w:tcPr>
-            <w:tcW w:w="1417" w:type="dxa"/>
-          </w:tcPr>
-          <w:p>
-            <w:pPr>
-              <w:jc w:val="center"/>
-              <w:rPr>
-                <w:sz w:val="28"/>
-                <w:szCs w:val="28"/>
-              </w:rPr>
-            </w:pPr>
-            <w:r>
-              <w:rPr>
-                <w:sz w:val="28"/>
-                <w:szCs w:val="28"/>
-              </w:rPr>
-              <w:t>Integer</w:t>
-            </w:r>
-          </w:p>
-        </w:tc>
-        <w:tc>
-          <w:tcPr>
-            <w:tcW w:w="4111" w:type="dxa"/>
-          </w:tcPr>
-          <w:p>
-            <w:pPr>
-              <w:jc w:val="center"/>
-              <w:rPr>
-                <w:sz w:val="28"/>
-                <w:szCs w:val="28"/>
-              </w:rPr>
-            </w:pPr>
-            <w:r>
-              <w:rPr>
-                <w:sz w:val="28"/>
-                <w:szCs w:val="28"/>
-              </w:rPr>
-              <w:t xml:space="preserve">Primary Key, FK of </w:t>
-            </w:r>
-            <w:r>
-              <w:rPr>
-                <w:sz w:val="28"/>
-                <w:szCs w:val="28"/>
-              </w:rPr>
-              <w:t>Questions</w:t>
-            </w:r>
-          </w:p>
-        </w:tc>
-      </w:tr>
-      <w:tr>
-        <w:tc>
-          <w:tcPr>
-            <w:tcW w:w="1985" w:type="dxa"/>
-          </w:tcPr>
-          <w:p>
-            <w:pPr>
-              <w:jc w:val="center"/>
-              <w:rPr>
-                <w:sz w:val="28"/>
-                <w:szCs w:val="28"/>
-                <w:u w:val="single"/>
-              </w:rPr>
-            </w:pPr>
-            <w:r>
-              <w:rPr>
-                <w:sz w:val="28"/>
-                <w:szCs w:val="28"/>
-                <w:u w:val="single"/>
-              </w:rPr>
-              <w:t>answer_</w:t>
-            </w:r>
-            <w:r>
-              <w:rPr>
-                <w:sz w:val="28"/>
-                <w:szCs w:val="28"/>
-                <w:u w:val="single"/>
-              </w:rPr>
-              <w:t>str</w:t>
-            </w:r>
-          </w:p>
-        </w:tc>
-        <w:tc>
-          <w:tcPr>
-            <w:tcW w:w="1417" w:type="dxa"/>
-          </w:tcPr>
-          <w:p>
-            <w:pPr>
-              <w:jc w:val="center"/>
-              <w:rPr>
-                <w:sz w:val="28"/>
-                <w:szCs w:val="28"/>
-              </w:rPr>
-            </w:pPr>
-            <w:r>
-              <w:rPr>
-                <w:sz w:val="28"/>
-                <w:szCs w:val="28"/>
-              </w:rPr>
-              <w:t>String</w:t>
-            </w:r>
-          </w:p>
-        </w:tc>
-        <w:tc>
-          <w:tcPr>
-            <w:tcW w:w="4111" w:type="dxa"/>
-          </w:tcPr>
-          <w:p>
-            <w:pPr>
-              <w:jc w:val="center"/>
-              <w:rPr>
-                <w:sz w:val="28"/>
-                <w:szCs w:val="28"/>
-              </w:rPr>
-            </w:pPr>
+              <w:t>Not Null</w:t>
+            </w:r>
           </w:p>
         </w:tc>
       </w:tr>

</xml_diff>